<commit_message>
Amend of previous commit
I forgot to edit the version stamp on the title page
</commit_message>
<xml_diff>
--- a/SYP/SYP.docx
+++ b/SYP/SYP.docx
@@ -96,6 +96,15 @@
                                 <w:sz w:val="32"/>
                                 <w:lang w:val="de-AT"/>
                               </w:rPr>
+                              <w:t xml:space="preserve"> (Revision 1)</w:t>
+                            </w:r>
+                            <w:bookmarkStart w:id="0" w:name="_GoBack"/>
+                            <w:bookmarkEnd w:id="0"/>
+                            <w:r>
+                              <w:rPr>
+                                <w:sz w:val="32"/>
+                                <w:lang w:val="de-AT"/>
+                              </w:rPr>
                               <w:br/>
                               <w:t>Bis Folie 235 (Ende des zweiten Foliensatzes)</w:t>
                             </w:r>
@@ -166,6 +175,15 @@
                         </w:rPr>
                         <w:t>.11.2017</w:t>
                       </w:r>
+                      <w:r>
+                        <w:rPr>
+                          <w:sz w:val="32"/>
+                          <w:lang w:val="de-AT"/>
+                        </w:rPr>
+                        <w:t xml:space="preserve"> (Revision 1)</w:t>
+                      </w:r>
+                      <w:bookmarkStart w:id="1" w:name="_GoBack"/>
+                      <w:bookmarkEnd w:id="1"/>
                       <w:r>
                         <w:rPr>
                           <w:sz w:val="32"/>
@@ -5592,8 +5610,6 @@
           <w:docGrid w:linePitch="360"/>
         </w:sectPr>
       </w:pPr>
-      <w:bookmarkStart w:id="0" w:name="_GoBack"/>
-      <w:bookmarkEnd w:id="0"/>
     </w:p>
     <w:p>
       <w:pPr>
@@ -5607,7 +5623,7 @@
           <w:lang w:val="de-AT"/>
         </w:rPr>
       </w:pPr>
-      <w:bookmarkStart w:id="1" w:name="_Toc499664357"/>
+      <w:bookmarkStart w:id="2" w:name="_Toc499664357"/>
       <w:r>
         <w:rPr>
           <w:sz w:val="40"/>
@@ -5616,7 +5632,7 @@
         <w:lastRenderedPageBreak/>
         <w:t>Projekte</w:t>
       </w:r>
-      <w:bookmarkEnd w:id="1"/>
+      <w:bookmarkEnd w:id="2"/>
     </w:p>
     <w:p>
       <w:pPr>
@@ -5629,14 +5645,14 @@
           <w:lang w:val="de-AT"/>
         </w:rPr>
       </w:pPr>
-      <w:bookmarkStart w:id="2" w:name="_Toc499664358"/>
+      <w:bookmarkStart w:id="3" w:name="_Toc499664358"/>
       <w:r>
         <w:rPr>
           <w:lang w:val="de-AT"/>
         </w:rPr>
         <w:t>Was ist ein Projekt?</w:t>
       </w:r>
-      <w:bookmarkEnd w:id="2"/>
+      <w:bookmarkEnd w:id="3"/>
     </w:p>
     <w:p>
       <w:pPr>
@@ -6173,14 +6189,14 @@
           <w:lang w:val="de-AT"/>
         </w:rPr>
       </w:pPr>
-      <w:bookmarkStart w:id="3" w:name="_Toc499664359"/>
+      <w:bookmarkStart w:id="4" w:name="_Toc499664359"/>
       <w:r>
         <w:rPr>
           <w:lang w:val="de-AT"/>
         </w:rPr>
         <w:t>Große Projekte</w:t>
       </w:r>
-      <w:bookmarkEnd w:id="3"/>
+      <w:bookmarkEnd w:id="4"/>
     </w:p>
     <w:p>
       <w:pPr>
@@ -6283,14 +6299,14 @@
           <w:lang w:val="de-AT"/>
         </w:rPr>
       </w:pPr>
-      <w:bookmarkStart w:id="4" w:name="_Toc499664360"/>
+      <w:bookmarkStart w:id="5" w:name="_Toc499664360"/>
       <w:r>
         <w:rPr>
           <w:lang w:val="de-AT"/>
         </w:rPr>
         <w:t>Wieso Projekte?</w:t>
       </w:r>
-      <w:bookmarkEnd w:id="4"/>
+      <w:bookmarkEnd w:id="5"/>
     </w:p>
     <w:p>
       <w:pPr>
@@ -6401,14 +6417,14 @@
           <w:lang w:val="de-AT"/>
         </w:rPr>
       </w:pPr>
-      <w:bookmarkStart w:id="5" w:name="_Toc499664361"/>
+      <w:bookmarkStart w:id="6" w:name="_Toc499664361"/>
       <w:r>
         <w:rPr>
           <w:lang w:val="de-AT"/>
         </w:rPr>
         <w:t>Projektarten</w:t>
       </w:r>
-      <w:bookmarkEnd w:id="5"/>
+      <w:bookmarkEnd w:id="6"/>
     </w:p>
     <w:p>
       <w:pPr>
@@ -6417,14 +6433,14 @@
           <w:lang w:val="de-AT"/>
         </w:rPr>
       </w:pPr>
-      <w:bookmarkStart w:id="6" w:name="_Toc499664362"/>
+      <w:bookmarkStart w:id="7" w:name="_Toc499664362"/>
       <w:r>
         <w:rPr>
           <w:lang w:val="de-AT"/>
         </w:rPr>
         <w:t>Einteilungen</w:t>
       </w:r>
-      <w:bookmarkEnd w:id="6"/>
+      <w:bookmarkEnd w:id="7"/>
     </w:p>
     <w:p>
       <w:pPr>
@@ -6551,7 +6567,7 @@
         </w:rPr>
         <w:t xml:space="preserve">Nach Organisationsform (siehe späteres Kapitel </w:t>
       </w:r>
-      <w:commentRangeStart w:id="7"/>
+      <w:commentRangeStart w:id="8"/>
       <w:r>
         <w:rPr>
           <w:i/>
@@ -6559,12 +6575,12 @@
         </w:rPr>
         <w:t>Projektorganisation</w:t>
       </w:r>
-      <w:commentRangeEnd w:id="7"/>
+      <w:commentRangeEnd w:id="8"/>
       <w:r>
         <w:rPr>
           <w:rStyle w:val="Kommentarzeichen"/>
         </w:rPr>
-        <w:commentReference w:id="7"/>
+        <w:commentReference w:id="8"/>
       </w:r>
       <w:r>
         <w:rPr>
@@ -8873,7 +8889,7 @@
           <w:lang w:val="de-AT"/>
         </w:rPr>
       </w:pPr>
-      <w:bookmarkStart w:id="8" w:name="_Toc499664363"/>
+      <w:bookmarkStart w:id="9" w:name="_Toc499664363"/>
       <w:r>
         <w:rPr>
           <w:lang w:val="de-AT"/>
@@ -8881,7 +8897,7 @@
         <w:lastRenderedPageBreak/>
         <w:t>Projektmanagement</w:t>
       </w:r>
-      <w:bookmarkEnd w:id="8"/>
+      <w:bookmarkEnd w:id="9"/>
     </w:p>
     <w:p>
       <w:pPr>
@@ -8986,14 +9002,14 @@
           <w:lang w:val="de-AT"/>
         </w:rPr>
       </w:pPr>
-      <w:bookmarkStart w:id="9" w:name="_Toc499664364"/>
+      <w:bookmarkStart w:id="10" w:name="_Toc499664364"/>
       <w:r>
         <w:rPr>
           <w:lang w:val="de-AT"/>
         </w:rPr>
         <w:t>Projekte Scheitern</w:t>
       </w:r>
-      <w:bookmarkEnd w:id="9"/>
+      <w:bookmarkEnd w:id="10"/>
     </w:p>
     <w:p>
       <w:pPr>
@@ -9424,14 +9440,14 @@
           <w:lang w:val="de-AT"/>
         </w:rPr>
       </w:pPr>
-      <w:bookmarkStart w:id="10" w:name="_Toc499664365"/>
+      <w:bookmarkStart w:id="11" w:name="_Toc499664365"/>
       <w:r>
         <w:rPr>
           <w:lang w:val="de-AT"/>
         </w:rPr>
         <w:t>Warum Projektmanagement?</w:t>
       </w:r>
-      <w:bookmarkEnd w:id="10"/>
+      <w:bookmarkEnd w:id="11"/>
     </w:p>
     <w:p>
       <w:pPr>
@@ -9530,14 +9546,14 @@
           <w:lang w:val="de-AT"/>
         </w:rPr>
       </w:pPr>
-      <w:bookmarkStart w:id="11" w:name="_Toc499664366"/>
+      <w:bookmarkStart w:id="12" w:name="_Toc499664366"/>
       <w:r>
         <w:rPr>
           <w:lang w:val="de-AT"/>
         </w:rPr>
         <w:t>Ebenen des Projektmanagements</w:t>
       </w:r>
-      <w:bookmarkEnd w:id="11"/>
+      <w:bookmarkEnd w:id="12"/>
     </w:p>
     <w:p>
       <w:pPr>
@@ -9667,7 +9683,7 @@
           <w:lang w:val="de-AT"/>
         </w:rPr>
       </w:pPr>
-      <w:bookmarkStart w:id="12" w:name="_Toc499664367"/>
+      <w:bookmarkStart w:id="13" w:name="_Toc499664367"/>
       <w:r>
         <w:rPr>
           <w:lang w:val="de-AT"/>
@@ -9675,7 +9691,7 @@
         <w:lastRenderedPageBreak/>
         <w:t>Projektmanagementmodelle</w:t>
       </w:r>
-      <w:bookmarkEnd w:id="12"/>
+      <w:bookmarkEnd w:id="13"/>
     </w:p>
     <w:p>
       <w:pPr>
@@ -9684,14 +9700,14 @@
           <w:lang w:val="de-AT"/>
         </w:rPr>
       </w:pPr>
-      <w:bookmarkStart w:id="13" w:name="_Toc499664368"/>
+      <w:bookmarkStart w:id="14" w:name="_Toc499664368"/>
       <w:r>
         <w:rPr>
           <w:lang w:val="de-AT"/>
         </w:rPr>
         <w:t>Wasserfallmodell</w:t>
       </w:r>
-      <w:bookmarkEnd w:id="13"/>
+      <w:bookmarkEnd w:id="14"/>
     </w:p>
     <w:p>
       <w:pPr>
@@ -10008,14 +10024,14 @@
           <w:lang w:val="de-AT"/>
         </w:rPr>
       </w:pPr>
-      <w:bookmarkStart w:id="14" w:name="_Toc499664369"/>
+      <w:bookmarkStart w:id="15" w:name="_Toc499664369"/>
       <w:r>
         <w:rPr>
           <w:lang w:val="de-AT"/>
         </w:rPr>
         <w:t>Spiralmodell</w:t>
       </w:r>
-      <w:bookmarkEnd w:id="14"/>
+      <w:bookmarkEnd w:id="15"/>
     </w:p>
     <w:p>
       <w:pPr>
@@ -10267,14 +10283,14 @@
           <w:lang w:val="de-AT"/>
         </w:rPr>
       </w:pPr>
-      <w:bookmarkStart w:id="15" w:name="_Toc499664370"/>
+      <w:bookmarkStart w:id="16" w:name="_Toc499664370"/>
       <w:r>
         <w:rPr>
           <w:lang w:val="de-AT"/>
         </w:rPr>
         <w:t>DIN 69901 Projektmanagementnormen</w:t>
       </w:r>
-      <w:bookmarkEnd w:id="15"/>
+      <w:bookmarkEnd w:id="16"/>
     </w:p>
     <w:p>
       <w:pPr>
@@ -10410,14 +10426,14 @@
           <w:lang w:val="de-AT"/>
         </w:rPr>
       </w:pPr>
-      <w:bookmarkStart w:id="16" w:name="_Toc499664371"/>
+      <w:bookmarkStart w:id="17" w:name="_Toc499664371"/>
       <w:r>
         <w:rPr>
           <w:lang w:val="de-AT"/>
         </w:rPr>
         <w:t>DODI 5000.2</w:t>
       </w:r>
-      <w:bookmarkEnd w:id="16"/>
+      <w:bookmarkEnd w:id="17"/>
     </w:p>
     <w:p>
       <w:pPr>
@@ -10600,14 +10616,14 @@
           <w:lang w:val="de-AT"/>
         </w:rPr>
       </w:pPr>
-      <w:bookmarkStart w:id="17" w:name="_Toc499664372"/>
+      <w:bookmarkStart w:id="18" w:name="_Toc499664372"/>
       <w:r>
         <w:rPr>
           <w:lang w:val="de-AT"/>
         </w:rPr>
         <w:t>RUP (Rational Unified Process)</w:t>
       </w:r>
-      <w:bookmarkEnd w:id="17"/>
+      <w:bookmarkEnd w:id="18"/>
     </w:p>
     <w:p>
       <w:pPr>
@@ -11560,14 +11576,14 @@
           <w:lang w:val="de-AT"/>
         </w:rPr>
       </w:pPr>
-      <w:bookmarkStart w:id="18" w:name="_Toc499664373"/>
+      <w:bookmarkStart w:id="19" w:name="_Toc499664373"/>
       <w:r>
         <w:rPr>
           <w:lang w:val="de-AT"/>
         </w:rPr>
         <w:t>Projektablauf</w:t>
       </w:r>
-      <w:bookmarkEnd w:id="18"/>
+      <w:bookmarkEnd w:id="19"/>
     </w:p>
     <w:p>
       <w:pPr>
@@ -13326,14 +13342,14 @@
           <w:lang w:val="de-AT"/>
         </w:rPr>
       </w:pPr>
-      <w:bookmarkStart w:id="19" w:name="_Toc499664374"/>
+      <w:bookmarkStart w:id="20" w:name="_Toc499664374"/>
       <w:r>
         <w:rPr>
           <w:lang w:val="de-AT"/>
         </w:rPr>
         <w:t>Meilensteine</w:t>
       </w:r>
-      <w:bookmarkEnd w:id="19"/>
+      <w:bookmarkEnd w:id="20"/>
     </w:p>
     <w:p>
       <w:pPr>
@@ -13378,14 +13394,14 @@
           <w:lang w:val="de-AT"/>
         </w:rPr>
       </w:pPr>
-      <w:bookmarkStart w:id="20" w:name="_Toc499664375"/>
+      <w:bookmarkStart w:id="21" w:name="_Toc499664375"/>
       <w:r>
         <w:rPr>
           <w:lang w:val="de-AT"/>
         </w:rPr>
         <w:t>Aufgabenträger im Projektmanagement</w:t>
       </w:r>
-      <w:bookmarkEnd w:id="20"/>
+      <w:bookmarkEnd w:id="21"/>
     </w:p>
     <w:p>
       <w:pPr>
@@ -13394,14 +13410,14 @@
           <w:lang w:val="de-AT"/>
         </w:rPr>
       </w:pPr>
-      <w:bookmarkStart w:id="21" w:name="_Toc499664376"/>
+      <w:bookmarkStart w:id="22" w:name="_Toc499664376"/>
       <w:r>
         <w:rPr>
           <w:lang w:val="de-AT"/>
         </w:rPr>
         <w:t>Projektleiter</w:t>
       </w:r>
-      <w:bookmarkEnd w:id="21"/>
+      <w:bookmarkEnd w:id="22"/>
     </w:p>
     <w:p>
       <w:pPr>
@@ -13790,14 +13806,14 @@
           <w:lang w:val="de-AT"/>
         </w:rPr>
       </w:pPr>
-      <w:bookmarkStart w:id="22" w:name="_Toc499664377"/>
+      <w:bookmarkStart w:id="23" w:name="_Toc499664377"/>
       <w:r>
         <w:rPr>
           <w:lang w:val="de-AT"/>
         </w:rPr>
         <w:t>Projektteam</w:t>
       </w:r>
-      <w:bookmarkEnd w:id="22"/>
+      <w:bookmarkEnd w:id="23"/>
     </w:p>
     <w:p>
       <w:pPr>
@@ -13842,14 +13858,14 @@
           <w:lang w:val="de-AT"/>
         </w:rPr>
       </w:pPr>
-      <w:bookmarkStart w:id="23" w:name="_Toc499664378"/>
+      <w:bookmarkStart w:id="24" w:name="_Toc499664378"/>
       <w:r>
         <w:rPr>
           <w:lang w:val="de-AT"/>
         </w:rPr>
         <w:t>Projektausschuss</w:t>
       </w:r>
-      <w:bookmarkEnd w:id="23"/>
+      <w:bookmarkEnd w:id="24"/>
     </w:p>
     <w:p>
       <w:pPr>
@@ -13894,14 +13910,14 @@
           <w:lang w:val="de-AT"/>
         </w:rPr>
       </w:pPr>
-      <w:bookmarkStart w:id="24" w:name="_Toc499664379"/>
+      <w:bookmarkStart w:id="25" w:name="_Toc499664379"/>
       <w:r>
         <w:rPr>
           <w:lang w:val="de-AT"/>
         </w:rPr>
         <w:t>Promotoren</w:t>
       </w:r>
-      <w:bookmarkEnd w:id="24"/>
+      <w:bookmarkEnd w:id="25"/>
     </w:p>
     <w:p>
       <w:pPr>
@@ -14036,14 +14052,14 @@
           <w:lang w:val="de-AT"/>
         </w:rPr>
       </w:pPr>
-      <w:bookmarkStart w:id="25" w:name="_Toc499664380"/>
+      <w:bookmarkStart w:id="26" w:name="_Toc499664380"/>
       <w:r>
         <w:rPr>
           <w:lang w:val="de-AT"/>
         </w:rPr>
         <w:t>X/Y-Theorie</w:t>
       </w:r>
-      <w:bookmarkEnd w:id="25"/>
+      <w:bookmarkEnd w:id="26"/>
     </w:p>
     <w:p>
       <w:pPr>
@@ -14191,7 +14207,7 @@
           <w:lang w:val="de-AT"/>
         </w:rPr>
       </w:pPr>
-      <w:bookmarkStart w:id="26" w:name="_Toc499664381"/>
+      <w:bookmarkStart w:id="27" w:name="_Toc499664381"/>
       <w:r>
         <w:rPr>
           <w:lang w:val="de-AT"/>
@@ -14199,7 +14215,7 @@
         <w:lastRenderedPageBreak/>
         <w:t>Kreativitätsmethoden</w:t>
       </w:r>
-      <w:bookmarkEnd w:id="26"/>
+      <w:bookmarkEnd w:id="27"/>
     </w:p>
     <w:p>
       <w:pPr>
@@ -14208,14 +14224,14 @@
           <w:lang w:val="de-AT"/>
         </w:rPr>
       </w:pPr>
-      <w:bookmarkStart w:id="27" w:name="_Toc499664382"/>
+      <w:bookmarkStart w:id="28" w:name="_Toc499664382"/>
       <w:r>
         <w:rPr>
           <w:lang w:val="de-AT"/>
         </w:rPr>
         <w:t>Brainstorming</w:t>
       </w:r>
-      <w:bookmarkEnd w:id="27"/>
+      <w:bookmarkEnd w:id="28"/>
     </w:p>
     <w:p>
       <w:pPr>
@@ -14327,14 +14343,14 @@
           <w:lang w:val="de-AT"/>
         </w:rPr>
       </w:pPr>
-      <w:bookmarkStart w:id="28" w:name="_Toc499664383"/>
+      <w:bookmarkStart w:id="29" w:name="_Toc499664383"/>
       <w:r>
         <w:rPr>
           <w:lang w:val="de-AT"/>
         </w:rPr>
         <w:t>Methode 635</w:t>
       </w:r>
-      <w:bookmarkEnd w:id="28"/>
+      <w:bookmarkEnd w:id="29"/>
     </w:p>
     <w:p>
       <w:pPr>
@@ -14397,14 +14413,14 @@
           <w:lang w:val="de-AT"/>
         </w:rPr>
       </w:pPr>
-      <w:bookmarkStart w:id="29" w:name="_Toc499664384"/>
+      <w:bookmarkStart w:id="30" w:name="_Toc499664384"/>
       <w:r>
         <w:rPr>
           <w:lang w:val="de-AT"/>
         </w:rPr>
         <w:t>Synektik</w:t>
       </w:r>
-      <w:bookmarkEnd w:id="29"/>
+      <w:bookmarkEnd w:id="30"/>
     </w:p>
     <w:p>
       <w:pPr>
@@ -14485,14 +14501,14 @@
           <w:lang w:val="de-AT"/>
         </w:rPr>
       </w:pPr>
-      <w:bookmarkStart w:id="30" w:name="_Toc499664385"/>
+      <w:bookmarkStart w:id="31" w:name="_Toc499664385"/>
       <w:r>
         <w:rPr>
           <w:lang w:val="de-AT"/>
         </w:rPr>
         <w:t>Morphologie</w:t>
       </w:r>
-      <w:bookmarkEnd w:id="30"/>
+      <w:bookmarkEnd w:id="31"/>
     </w:p>
     <w:p>
       <w:pPr>
@@ -14519,14 +14535,14 @@
           <w:lang w:val="de-AT"/>
         </w:rPr>
       </w:pPr>
-      <w:bookmarkStart w:id="31" w:name="_Toc499664386"/>
+      <w:bookmarkStart w:id="32" w:name="_Toc499664386"/>
       <w:r>
         <w:rPr>
           <w:lang w:val="de-AT"/>
         </w:rPr>
         <w:t>Mindmapping</w:t>
       </w:r>
-      <w:bookmarkEnd w:id="31"/>
+      <w:bookmarkEnd w:id="32"/>
     </w:p>
     <w:p>
       <w:pPr>
@@ -14607,14 +14623,14 @@
           <w:lang w:val="de-AT"/>
         </w:rPr>
       </w:pPr>
-      <w:bookmarkStart w:id="32" w:name="_Toc499664387"/>
+      <w:bookmarkStart w:id="33" w:name="_Toc499664387"/>
       <w:r>
         <w:rPr>
           <w:lang w:val="de-AT"/>
         </w:rPr>
         <w:t>Bionik</w:t>
       </w:r>
-      <w:bookmarkEnd w:id="32"/>
+      <w:bookmarkEnd w:id="33"/>
     </w:p>
     <w:p>
       <w:pPr>
@@ -14641,14 +14657,14 @@
           <w:lang w:val="de-AT"/>
         </w:rPr>
       </w:pPr>
-      <w:bookmarkStart w:id="33" w:name="_Toc499664388"/>
+      <w:bookmarkStart w:id="34" w:name="_Toc499664388"/>
       <w:r>
         <w:rPr>
           <w:lang w:val="de-AT"/>
         </w:rPr>
         <w:t>Delphi-Methode</w:t>
       </w:r>
-      <w:bookmarkEnd w:id="33"/>
+      <w:bookmarkEnd w:id="34"/>
     </w:p>
     <w:p>
       <w:pPr>
@@ -14807,14 +14823,14 @@
           <w:lang w:val="de-AT"/>
         </w:rPr>
       </w:pPr>
-      <w:bookmarkStart w:id="34" w:name="_Toc499664389"/>
+      <w:bookmarkStart w:id="35" w:name="_Toc499664389"/>
       <w:r>
         <w:rPr>
           <w:lang w:val="de-AT"/>
         </w:rPr>
         <w:t>Breitband-Delphi</w:t>
       </w:r>
-      <w:bookmarkEnd w:id="34"/>
+      <w:bookmarkEnd w:id="35"/>
     </w:p>
     <w:p>
       <w:pPr>
@@ -14854,7 +14870,7 @@
           <w:lang w:val="de-AT"/>
         </w:rPr>
       </w:pPr>
-      <w:bookmarkStart w:id="35" w:name="_Toc499664390"/>
+      <w:bookmarkStart w:id="36" w:name="_Toc499664390"/>
       <w:r>
         <w:rPr>
           <w:lang w:val="de-AT"/>
@@ -14862,7 +14878,7 @@
         <w:lastRenderedPageBreak/>
         <w:t>Peopleware</w:t>
       </w:r>
-      <w:bookmarkEnd w:id="35"/>
+      <w:bookmarkEnd w:id="36"/>
     </w:p>
     <w:p>
       <w:pPr>
@@ -14884,14 +14900,14 @@
           <w:lang w:val="de-AT"/>
         </w:rPr>
       </w:pPr>
-      <w:bookmarkStart w:id="36" w:name="_Toc499664391"/>
+      <w:bookmarkStart w:id="37" w:name="_Toc499664391"/>
       <w:r>
         <w:rPr>
           <w:lang w:val="de-AT"/>
         </w:rPr>
         <w:t>Spielregeln</w:t>
       </w:r>
-      <w:bookmarkEnd w:id="36"/>
+      <w:bookmarkEnd w:id="37"/>
     </w:p>
     <w:p>
       <w:pPr>
@@ -14900,26 +14916,25 @@
           <w:lang w:val="de-AT"/>
         </w:rPr>
       </w:pPr>
-      <w:bookmarkStart w:id="37" w:name="_Ref499487644"/>
-      <w:bookmarkStart w:id="38" w:name="_Ref499487654"/>
-      <w:bookmarkStart w:id="39" w:name="_Ref499487704"/>
-      <w:bookmarkStart w:id="40" w:name="_Ref499487718"/>
-      <w:bookmarkStart w:id="41" w:name="_Ref499487739"/>
-      <w:bookmarkStart w:id="42" w:name="_Ref499487746"/>
-      <w:bookmarkStart w:id="43" w:name="_Ref499487753"/>
-      <w:bookmarkStart w:id="44" w:name="_Ref499487773"/>
-      <w:bookmarkStart w:id="45" w:name="_Ref499487804"/>
-      <w:bookmarkStart w:id="46" w:name="_Ref499487887"/>
-      <w:bookmarkStart w:id="47" w:name="_Ref499488186"/>
-      <w:bookmarkStart w:id="48" w:name="_Ref499488193"/>
-      <w:bookmarkStart w:id="49" w:name="_Toc499664392"/>
+      <w:bookmarkStart w:id="38" w:name="_Ref499487644"/>
+      <w:bookmarkStart w:id="39" w:name="_Ref499487654"/>
+      <w:bookmarkStart w:id="40" w:name="_Ref499487704"/>
+      <w:bookmarkStart w:id="41" w:name="_Ref499487718"/>
+      <w:bookmarkStart w:id="42" w:name="_Ref499487739"/>
+      <w:bookmarkStart w:id="43" w:name="_Ref499487746"/>
+      <w:bookmarkStart w:id="44" w:name="_Ref499487753"/>
+      <w:bookmarkStart w:id="45" w:name="_Ref499487773"/>
+      <w:bookmarkStart w:id="46" w:name="_Ref499487804"/>
+      <w:bookmarkStart w:id="47" w:name="_Ref499487887"/>
+      <w:bookmarkStart w:id="48" w:name="_Ref499488186"/>
+      <w:bookmarkStart w:id="49" w:name="_Ref499488193"/>
+      <w:bookmarkStart w:id="50" w:name="_Toc499664392"/>
       <w:r>
         <w:rPr>
           <w:lang w:val="de-AT"/>
         </w:rPr>
         <w:t>Regeln für Kommunikation</w:t>
       </w:r>
-      <w:bookmarkEnd w:id="37"/>
       <w:bookmarkEnd w:id="38"/>
       <w:bookmarkEnd w:id="39"/>
       <w:bookmarkEnd w:id="40"/>
@@ -14932,6 +14947,7 @@
       <w:bookmarkEnd w:id="47"/>
       <w:bookmarkEnd w:id="48"/>
       <w:bookmarkEnd w:id="49"/>
+      <w:bookmarkEnd w:id="50"/>
     </w:p>
     <w:p>
       <w:pPr>
@@ -15090,14 +15106,14 @@
           <w:lang w:val="de-AT"/>
         </w:rPr>
       </w:pPr>
-      <w:bookmarkStart w:id="50" w:name="_Toc499664393"/>
+      <w:bookmarkStart w:id="51" w:name="_Toc499664393"/>
       <w:r>
         <w:rPr>
           <w:lang w:val="de-AT"/>
         </w:rPr>
         <w:t>Regeln für Teamarbeit</w:t>
       </w:r>
-      <w:bookmarkEnd w:id="50"/>
+      <w:bookmarkEnd w:id="51"/>
     </w:p>
     <w:p>
       <w:pPr>
@@ -15142,14 +15158,14 @@
           <w:lang w:val="de-AT"/>
         </w:rPr>
       </w:pPr>
-      <w:bookmarkStart w:id="51" w:name="_Toc499664394"/>
+      <w:bookmarkStart w:id="52" w:name="_Toc499664394"/>
       <w:r>
         <w:rPr>
           <w:lang w:val="de-AT"/>
         </w:rPr>
         <w:t>Besprechungen</w:t>
       </w:r>
-      <w:bookmarkEnd w:id="51"/>
+      <w:bookmarkEnd w:id="52"/>
     </w:p>
     <w:p>
       <w:pPr>
@@ -15158,14 +15174,14 @@
           <w:lang w:val="de-AT"/>
         </w:rPr>
       </w:pPr>
-      <w:bookmarkStart w:id="52" w:name="_Toc499664395"/>
+      <w:bookmarkStart w:id="53" w:name="_Toc499664395"/>
       <w:r>
         <w:rPr>
           <w:lang w:val="de-AT"/>
         </w:rPr>
         <w:t>Moderation</w:t>
       </w:r>
-      <w:bookmarkEnd w:id="52"/>
+      <w:bookmarkEnd w:id="53"/>
     </w:p>
     <w:p>
       <w:pPr>
@@ -15456,14 +15472,14 @@
           <w:lang w:val="de-AT"/>
         </w:rPr>
       </w:pPr>
-      <w:bookmarkStart w:id="53" w:name="_Toc499664396"/>
+      <w:bookmarkStart w:id="54" w:name="_Toc499664396"/>
       <w:r>
         <w:rPr>
           <w:lang w:val="de-AT"/>
         </w:rPr>
         <w:t>Präsentation</w:t>
       </w:r>
-      <w:bookmarkEnd w:id="53"/>
+      <w:bookmarkEnd w:id="54"/>
     </w:p>
     <w:p>
       <w:pPr>
@@ -15669,14 +15685,14 @@
           <w:lang w:val="de-AT"/>
         </w:rPr>
       </w:pPr>
-      <w:bookmarkStart w:id="54" w:name="_Toc499664397"/>
+      <w:bookmarkStart w:id="55" w:name="_Toc499664397"/>
       <w:r>
         <w:rPr>
           <w:lang w:val="de-AT"/>
         </w:rPr>
         <w:t>Verhandeln</w:t>
       </w:r>
-      <w:bookmarkEnd w:id="54"/>
+      <w:bookmarkEnd w:id="55"/>
     </w:p>
     <w:p>
       <w:pPr>
@@ -15767,14 +15783,14 @@
           <w:lang w:val="de-AT"/>
         </w:rPr>
       </w:pPr>
-      <w:bookmarkStart w:id="55" w:name="_Toc499664398"/>
+      <w:bookmarkStart w:id="56" w:name="_Toc499664398"/>
       <w:r>
         <w:rPr>
           <w:lang w:val="de-AT"/>
         </w:rPr>
         <w:t>Vorbereitung</w:t>
       </w:r>
-      <w:bookmarkEnd w:id="55"/>
+      <w:bookmarkEnd w:id="56"/>
     </w:p>
     <w:p>
       <w:pPr>
@@ -15837,14 +15853,14 @@
           <w:lang w:val="de-AT"/>
         </w:rPr>
       </w:pPr>
-      <w:bookmarkStart w:id="56" w:name="_Toc499664399"/>
+      <w:bookmarkStart w:id="57" w:name="_Toc499664399"/>
       <w:r>
         <w:rPr>
           <w:lang w:val="de-AT"/>
         </w:rPr>
         <w:t>Durchführung</w:t>
       </w:r>
-      <w:bookmarkEnd w:id="56"/>
+      <w:bookmarkEnd w:id="57"/>
     </w:p>
     <w:p>
       <w:pPr>
@@ -15995,14 +16011,14 @@
           <w:lang w:val="de-AT"/>
         </w:rPr>
       </w:pPr>
-      <w:bookmarkStart w:id="57" w:name="_Toc499664400"/>
+      <w:bookmarkStart w:id="58" w:name="_Toc499664400"/>
       <w:r>
         <w:rPr>
           <w:lang w:val="de-AT"/>
         </w:rPr>
         <w:t>Gegenmaßnahmen zu Unfairen Taktiken</w:t>
       </w:r>
-      <w:bookmarkEnd w:id="57"/>
+      <w:bookmarkEnd w:id="58"/>
     </w:p>
     <w:p>
       <w:pPr>
@@ -16150,7 +16166,7 @@
           <w:lang w:val="de-AT"/>
         </w:rPr>
       </w:pPr>
-      <w:bookmarkStart w:id="58" w:name="_Toc499664401"/>
+      <w:bookmarkStart w:id="59" w:name="_Toc499664401"/>
       <w:r>
         <w:rPr>
           <w:lang w:val="de-AT"/>
@@ -16158,7 +16174,7 @@
         <w:lastRenderedPageBreak/>
         <w:t>Durchführung eines Projektes</w:t>
       </w:r>
-      <w:bookmarkEnd w:id="58"/>
+      <w:bookmarkEnd w:id="59"/>
     </w:p>
     <w:p>
       <w:pPr>
@@ -16167,14 +16183,14 @@
           <w:lang w:val="de-AT"/>
         </w:rPr>
       </w:pPr>
-      <w:bookmarkStart w:id="59" w:name="_Toc499664402"/>
+      <w:bookmarkStart w:id="60" w:name="_Toc499664402"/>
       <w:r>
         <w:rPr>
           <w:lang w:val="de-AT"/>
         </w:rPr>
         <w:t>Idee und Vorstudie</w:t>
       </w:r>
-      <w:bookmarkEnd w:id="59"/>
+      <w:bookmarkEnd w:id="60"/>
     </w:p>
     <w:p>
       <w:pPr>
@@ -16183,14 +16199,14 @@
           <w:lang w:val="de-AT"/>
         </w:rPr>
       </w:pPr>
-      <w:bookmarkStart w:id="60" w:name="_Toc499664403"/>
+      <w:bookmarkStart w:id="61" w:name="_Toc499664403"/>
       <w:r>
         <w:rPr>
           <w:lang w:val="de-AT"/>
         </w:rPr>
         <w:t>Projektantrag</w:t>
       </w:r>
-      <w:bookmarkEnd w:id="60"/>
+      <w:bookmarkEnd w:id="61"/>
     </w:p>
     <w:p>
       <w:pPr>
@@ -16307,14 +16323,14 @@
           <w:lang w:val="de-AT"/>
         </w:rPr>
       </w:pPr>
-      <w:bookmarkStart w:id="61" w:name="_Toc499664404"/>
+      <w:bookmarkStart w:id="62" w:name="_Toc499664404"/>
       <w:r>
         <w:rPr>
           <w:lang w:val="de-AT"/>
         </w:rPr>
         <w:t>Vorstudie</w:t>
       </w:r>
-      <w:bookmarkEnd w:id="61"/>
+      <w:bookmarkEnd w:id="62"/>
     </w:p>
     <w:p>
       <w:pPr>
@@ -16384,14 +16400,14 @@
           <w:lang w:val="de-AT"/>
         </w:rPr>
       </w:pPr>
-      <w:bookmarkStart w:id="62" w:name="_Toc499664405"/>
+      <w:bookmarkStart w:id="63" w:name="_Toc499664405"/>
       <w:r>
         <w:rPr>
           <w:lang w:val="de-AT"/>
         </w:rPr>
         <w:t>Zielbestimmung</w:t>
       </w:r>
-      <w:bookmarkEnd w:id="62"/>
+      <w:bookmarkEnd w:id="63"/>
     </w:p>
     <w:p>
       <w:pPr>
@@ -17079,7 +17095,7 @@
           <w:lang w:val="de-AT"/>
         </w:rPr>
       </w:pPr>
-      <w:bookmarkStart w:id="63" w:name="_Toc499664406"/>
+      <w:bookmarkStart w:id="64" w:name="_Toc499664406"/>
       <w:r>
         <w:rPr>
           <w:lang w:val="de-AT"/>
@@ -17087,7 +17103,7 @@
         <w:lastRenderedPageBreak/>
         <w:t>Teufelsquadrat</w:t>
       </w:r>
-      <w:bookmarkEnd w:id="63"/>
+      <w:bookmarkEnd w:id="64"/>
     </w:p>
     <w:p>
       <w:pPr>
@@ -18185,14 +18201,14 @@
           <w:lang w:val="de-AT"/>
         </w:rPr>
       </w:pPr>
-      <w:bookmarkStart w:id="64" w:name="_Toc499664407"/>
+      <w:bookmarkStart w:id="65" w:name="_Toc499664407"/>
       <w:r>
         <w:rPr>
           <w:lang w:val="de-AT"/>
         </w:rPr>
         <w:t>SMART, PURE und CLEAR</w:t>
       </w:r>
-      <w:bookmarkEnd w:id="64"/>
+      <w:bookmarkEnd w:id="65"/>
     </w:p>
     <w:p>
       <w:pPr>
@@ -18511,7 +18527,7 @@
           <w:lang w:val="de-AT"/>
         </w:rPr>
       </w:pPr>
-      <w:bookmarkStart w:id="65" w:name="_Toc499664408"/>
+      <w:bookmarkStart w:id="66" w:name="_Toc499664408"/>
       <w:r>
         <w:rPr>
           <w:lang w:val="de-AT"/>
@@ -18519,7 +18535,7 @@
         <w:lastRenderedPageBreak/>
         <w:t>Nutzwertanalyse</w:t>
       </w:r>
-      <w:bookmarkEnd w:id="65"/>
+      <w:bookmarkEnd w:id="66"/>
     </w:p>
     <w:p>
       <w:pPr>
@@ -19562,14 +19578,14 @@
           <w:lang w:val="de-AT"/>
         </w:rPr>
       </w:pPr>
-      <w:bookmarkStart w:id="66" w:name="_Toc499664409"/>
+      <w:bookmarkStart w:id="67" w:name="_Toc499664409"/>
       <w:r>
         <w:rPr>
           <w:lang w:val="de-AT"/>
         </w:rPr>
         <w:t>Kriterienbaum</w:t>
       </w:r>
-      <w:bookmarkEnd w:id="66"/>
+      <w:bookmarkEnd w:id="67"/>
     </w:p>
     <w:p>
       <w:pPr>
@@ -19632,14 +19648,14 @@
           <w:lang w:val="de-AT"/>
         </w:rPr>
       </w:pPr>
-      <w:bookmarkStart w:id="67" w:name="_Toc499664410"/>
+      <w:bookmarkStart w:id="68" w:name="_Toc499664410"/>
       <w:r>
         <w:rPr>
           <w:lang w:val="de-AT"/>
         </w:rPr>
         <w:t>Gewichtungsschlüssel</w:t>
       </w:r>
-      <w:bookmarkEnd w:id="67"/>
+      <w:bookmarkEnd w:id="68"/>
     </w:p>
     <w:p>
       <w:pPr>
@@ -21233,7 +21249,7 @@
           <w:lang w:val="de-AT"/>
         </w:rPr>
       </w:pPr>
-      <w:bookmarkStart w:id="68" w:name="_Toc499664411"/>
+      <w:bookmarkStart w:id="69" w:name="_Toc499664411"/>
       <w:r>
         <w:rPr>
           <w:rFonts w:eastAsiaTheme="minorEastAsia"/>
@@ -21241,7 +21257,7 @@
         </w:rPr>
         <w:t>Vorteile/Nachteile der Nutzwertanalyse</w:t>
       </w:r>
-      <w:bookmarkEnd w:id="68"/>
+      <w:bookmarkEnd w:id="69"/>
     </w:p>
     <w:p>
       <w:pPr>
@@ -21385,7 +21401,7 @@
           <w:lang w:val="de-AT"/>
         </w:rPr>
       </w:pPr>
-      <w:bookmarkStart w:id="69" w:name="_Toc499664412"/>
+      <w:bookmarkStart w:id="70" w:name="_Toc499664412"/>
       <w:r>
         <w:rPr>
           <w:lang w:val="de-AT"/>
@@ -21405,7 +21421,7 @@
         </w:rPr>
         <w:t>Aus Sicht eines Großunternehmers</w:t>
       </w:r>
-      <w:bookmarkEnd w:id="69"/>
+      <w:bookmarkEnd w:id="70"/>
     </w:p>
     <w:p>
       <w:pPr>
@@ -21489,7 +21505,7 @@
           <w:lang w:val="de-AT"/>
         </w:rPr>
       </w:pPr>
-      <w:bookmarkStart w:id="70" w:name="_Toc499664413"/>
+      <w:bookmarkStart w:id="71" w:name="_Toc499664413"/>
       <w:r>
         <w:rPr>
           <w:u w:color="0070C0"/>
@@ -21497,7 +21513,7 @@
         </w:rPr>
         <w:t>Stakeholderanalyse</w:t>
       </w:r>
-      <w:bookmarkEnd w:id="70"/>
+      <w:bookmarkEnd w:id="71"/>
     </w:p>
     <w:p>
       <w:pPr>
@@ -23097,7 +23113,7 @@
           <w:lang w:val="de-AT"/>
         </w:rPr>
       </w:pPr>
-      <w:bookmarkStart w:id="71" w:name="_Toc499664414"/>
+      <w:bookmarkStart w:id="72" w:name="_Toc499664414"/>
       <w:r>
         <w:rPr>
           <w:lang w:val="de-AT"/>
@@ -23105,7 +23121,7 @@
         <w:lastRenderedPageBreak/>
         <w:t>Projektauftrag</w:t>
       </w:r>
-      <w:bookmarkEnd w:id="71"/>
+      <w:bookmarkEnd w:id="72"/>
     </w:p>
     <w:p>
       <w:pPr>
@@ -23445,7 +23461,7 @@
 
 <file path=word/comments.xml><?xml version="1.0" encoding="utf-8"?>
 <w:comments xmlns:wpc="http://schemas.microsoft.com/office/word/2010/wordprocessingCanvas" xmlns:cx="http://schemas.microsoft.com/office/drawing/2014/chartex" xmlns:cx1="http://schemas.microsoft.com/office/drawing/2015/9/8/chartex" xmlns:cx2="http://schemas.microsoft.com/office/drawing/2015/10/21/chartex" xmlns:cx3="http://schemas.microsoft.com/office/drawing/2016/5/9/chartex" xmlns:cx4="http://schemas.microsoft.com/office/drawing/2016/5/10/chartex" xmlns:cx5="http://schemas.microsoft.com/office/drawing/2016/5/11/chartex" xmlns:mc="http://schemas.openxmlformats.org/markup-compatibility/2006" xmlns:o="urn:schemas-microsoft-com:office:office" xmlns:r="http://schemas.openxmlformats.org/officeDocument/2006/relationships" xmlns:m="http://schemas.openxmlformats.org/officeDocument/2006/math" xmlns:v="urn:schemas-microsoft-com:vml" xmlns:wp14="http://schemas.microsoft.com/office/word/2010/wordprocessingDrawing" xmlns:wp="http://schemas.openxmlformats.org/drawingml/2006/wordprocessingDrawing" xmlns:w10="urn:schemas-microsoft-com:office:word" xmlns:w="http://schemas.openxmlformats.org/wordprocessingml/2006/main" xmlns:w14="http://schemas.microsoft.com/office/word/2010/wordml" xmlns:w15="http://schemas.microsoft.com/office/word/2012/wordml" xmlns:w16se="http://schemas.microsoft.com/office/word/2015/wordml/symex" xmlns:wpg="http://schemas.microsoft.com/office/word/2010/wordprocessingGroup" xmlns:wpi="http://schemas.microsoft.com/office/word/2010/wordprocessingInk" xmlns:wne="http://schemas.microsoft.com/office/word/2006/wordml" xmlns:wps="http://schemas.microsoft.com/office/word/2010/wordprocessingShape" mc:Ignorable="w14 w15 w16se wp14">
-  <w:comment w:id="7" w:author="Michael Briedl" w:date="2017-11-26T14:53:00Z" w:initials="MB">
+  <w:comment w:id="8" w:author="Michael Briedl" w:date="2017-11-26T14:53:00Z" w:initials="MB">
     <w:p>
       <w:pPr>
         <w:pStyle w:val="Kommentartext"/>
@@ -23536,14 +23552,27 @@
     <w:r>
       <w:t xml:space="preserve"> von </w:t>
     </w:r>
-    <w:fldSimple w:instr=" NUMPAGES   \* MERGEFORMAT ">
-      <w:r>
-        <w:rPr>
-          <w:noProof/>
-        </w:rPr>
-        <w:t>18</w:t>
-      </w:r>
-    </w:fldSimple>
+    <w:r>
+      <w:fldChar w:fldCharType="begin"/>
+    </w:r>
+    <w:r>
+      <w:instrText xml:space="preserve"> NUMPAGES   \* MERGEFORMAT </w:instrText>
+    </w:r>
+    <w:r>
+      <w:fldChar w:fldCharType="separate"/>
+    </w:r>
+    <w:r>
+      <w:rPr>
+        <w:noProof/>
+      </w:rPr>
+      <w:t>18</w:t>
+    </w:r>
+    <w:r>
+      <w:rPr>
+        <w:noProof/>
+      </w:rPr>
+      <w:fldChar w:fldCharType="end"/>
+    </w:r>
   </w:p>
 </w:ftr>
 </file>
@@ -27096,7 +27125,7 @@
 </file>
 
 <file path=customXml/itemProps1.xml><?xml version="1.0" encoding="utf-8"?>
-<ds:datastoreItem xmlns:ds="http://schemas.openxmlformats.org/officeDocument/2006/customXml" ds:itemID="{6F595830-C3BB-4209-924B-AF3E9D199D9D}">
+<ds:datastoreItem xmlns:ds="http://schemas.openxmlformats.org/officeDocument/2006/customXml" ds:itemID="{05130671-E211-43E0-B864-03E172ABBA40}">
   <ds:schemaRefs>
     <ds:schemaRef ds:uri="http://schemas.openxmlformats.org/officeDocument/2006/bibliography"/>
   </ds:schemaRefs>

</xml_diff>